<commit_message>
Add bigger trained models
</commit_message>
<xml_diff>
--- a/App_Plots.docx
+++ b/App_Plots.docx
@@ -1069,13 +1069,7 @@
         <w:rPr>
           <w:lang w:val="en-US"/>
         </w:rPr>
-        <w:t>48_27</w:t>
-      </w:r>
-      <w:r>
-        <w:rPr>
-          <w:lang w:val="en-US"/>
-        </w:rPr>
-        <w:t>_3</w:t>
+        <w:t>48_27_3</w:t>
       </w:r>
       <w:r>
         <w:rPr>
@@ -1547,31 +1541,7 @@
         <w:rPr>
           <w:lang w:val="en-US"/>
         </w:rPr>
-        <w:t>200</w:t>
-      </w:r>
-      <w:r>
-        <w:rPr>
-          <w:lang w:val="en-US"/>
-        </w:rPr>
-        <w:t>_</w:t>
-      </w:r>
-      <w:r>
-        <w:rPr>
-          <w:lang w:val="en-US"/>
-        </w:rPr>
-        <w:t>50</w:t>
-      </w:r>
-      <w:r>
-        <w:rPr>
-          <w:lang w:val="en-US"/>
-        </w:rPr>
-        <w:t>_</w:t>
-      </w:r>
-      <w:r>
-        <w:rPr>
-          <w:lang w:val="en-US"/>
-        </w:rPr>
-        <w:t>10</w:t>
+        <w:t>200_50_10</w:t>
       </w:r>
       <w:r>
         <w:rPr>
@@ -2049,13 +2019,7 @@
         <w:rPr>
           <w:lang w:val="en-US"/>
         </w:rPr>
-        <w:t>200_50_10</w:t>
-      </w:r>
-      <w:r>
-        <w:rPr>
-          <w:lang w:val="en-US"/>
-        </w:rPr>
-        <w:t>_lr_1</w:t>
+        <w:t>200_50_10_lr_1</w:t>
       </w:r>
       <w:r>
         <w:rPr>
@@ -2215,9 +2179,19 @@
       </w:r>
     </w:p>
     <w:p>
-      <w:r>
+      <w:pPr>
+        <w:rPr>
+          <w:lang w:val="en-US"/>
+        </w:rPr>
+      </w:pPr>
+      <w:proofErr w:type="gramStart"/>
+      <w:r>
+        <w:rPr>
+          <w:lang w:val="en-US"/>
+        </w:rPr>
         <w:t>Après :</w:t>
       </w:r>
+      <w:proofErr w:type="gramEnd"/>
     </w:p>
     <w:p>
       <w:pPr>
@@ -3055,13 +3029,7 @@
         <w:rPr>
           <w:lang w:val="en-US"/>
         </w:rPr>
-        <w:t>200_50_10_lr_</w:t>
-      </w:r>
-      <w:r>
-        <w:rPr>
-          <w:lang w:val="en-US"/>
-        </w:rPr>
-        <w:t>05</w:t>
+        <w:t>200_50_10_lr_05</w:t>
       </w:r>
       <w:r>
         <w:rPr>
@@ -3221,9 +3189,19 @@
       </w:r>
     </w:p>
     <w:p>
-      <w:r>
+      <w:pPr>
+        <w:rPr>
+          <w:lang w:val="en-US"/>
+        </w:rPr>
+      </w:pPr>
+      <w:proofErr w:type="gramStart"/>
+      <w:r>
+        <w:rPr>
+          <w:lang w:val="en-US"/>
+        </w:rPr>
         <w:t>Après :</w:t>
       </w:r>
+      <w:proofErr w:type="gramEnd"/>
     </w:p>
     <w:p>
       <w:pPr>
@@ -3451,13 +3429,7 @@
         <w:rPr>
           <w:lang w:val="en-US"/>
         </w:rPr>
-        <w:t>2</w:t>
-      </w:r>
-      <w:r>
-        <w:rPr>
-          <w:lang w:val="en-US"/>
-        </w:rPr>
-        <w:t>00</w:t>
+        <w:t>200</w:t>
       </w:r>
       <w:r>
         <w:rPr>
@@ -3509,13 +3481,7 @@
         <w:rPr>
           <w:lang w:val="en-US"/>
         </w:rPr>
-        <w:t>3</w:t>
-      </w:r>
-      <w:r>
-        <w:rPr>
-          <w:lang w:val="en-US"/>
-        </w:rPr>
-        <w:t>m53</w:t>
+        <w:t>3m53</w:t>
       </w:r>
       <w:r>
         <w:rPr>
@@ -3571,25 +3537,7 @@
         <w:rPr>
           <w:lang w:val="en-US"/>
         </w:rPr>
-        <w:t>1</w:t>
-      </w:r>
-      <w:r>
-        <w:rPr>
-          <w:lang w:val="en-US"/>
-        </w:rPr>
-        <w:t>00_</w:t>
-      </w:r>
-      <w:r>
-        <w:rPr>
-          <w:lang w:val="en-US"/>
-        </w:rPr>
-        <w:t>2</w:t>
-      </w:r>
-      <w:r>
-        <w:rPr>
-          <w:lang w:val="en-US"/>
-        </w:rPr>
-        <w:t>0_10_lr_05</w:t>
+        <w:t>100_20_10_lr_05</w:t>
       </w:r>
       <w:r>
         <w:rPr>
@@ -3749,9 +3697,19 @@
       </w:r>
     </w:p>
     <w:p>
-      <w:r>
+      <w:pPr>
+        <w:rPr>
+          <w:lang w:val="en-US"/>
+        </w:rPr>
+      </w:pPr>
+      <w:proofErr w:type="gramStart"/>
+      <w:r>
+        <w:rPr>
+          <w:lang w:val="en-US"/>
+        </w:rPr>
         <w:t>Après :</w:t>
       </w:r>
+      <w:proofErr w:type="gramEnd"/>
     </w:p>
     <w:p>
       <w:pPr>
@@ -4031,19 +3989,7 @@
         <w:rPr>
           <w:lang w:val="en-US"/>
         </w:rPr>
-        <w:t>8</w:t>
-      </w:r>
-      <w:r>
-        <w:rPr>
-          <w:lang w:val="en-US"/>
-        </w:rPr>
-        <w:t>m</w:t>
-      </w:r>
-      <w:r>
-        <w:rPr>
-          <w:lang w:val="en-US"/>
-        </w:rPr>
-        <w:t>27</w:t>
+        <w:t>8m27</w:t>
       </w:r>
       <w:r>
         <w:rPr>
@@ -4444,13 +4390,7 @@
         <w:rPr>
           <w:lang w:val="en-US"/>
         </w:rPr>
-        <w:t>10</w:t>
-      </w:r>
-      <w:r>
-        <w:rPr>
-          <w:lang w:val="en-US"/>
-        </w:rPr>
-        <w:t>00</w:t>
+        <w:t>1000</w:t>
       </w:r>
       <w:r>
         <w:rPr>
@@ -4489,18 +4429,1094 @@
         <w:rPr>
           <w:lang w:val="en-US"/>
         </w:rPr>
+        <w:t>02</w:t>
+      </w:r>
+      <w:r>
+        <w:rPr>
+          <w:lang w:val="en-US"/>
+        </w:rPr>
+        <w:br/>
+        <w:t xml:space="preserve">Durée : </w:t>
+      </w:r>
+      <w:r>
+        <w:rPr>
+          <w:lang w:val="en-US"/>
+        </w:rPr>
+        <w:t>1m07</w:t>
+      </w:r>
+      <w:r>
+        <w:rPr>
+          <w:lang w:val="en-US"/>
+        </w:rPr>
+        <w:t xml:space="preserve"> </w:t>
+      </w:r>
+      <w:proofErr w:type="spellStart"/>
+      <w:r>
+        <w:rPr>
+          <w:lang w:val="en-US"/>
+        </w:rPr>
+        <w:t>secondes</w:t>
+      </w:r>
+      <w:proofErr w:type="spellEnd"/>
+      <w:r>
+        <w:rPr>
+          <w:lang w:val="en-US"/>
+        </w:rPr>
+        <w:br/>
+      </w:r>
+      <w:r>
+        <w:rPr>
+          <w:lang w:val="en-US"/>
+        </w:rPr>
+        <w:t>3000</w:t>
+      </w:r>
+      <w:r>
+        <w:rPr>
+          <w:lang w:val="en-US"/>
+        </w:rPr>
+        <w:t>_images_</w:t>
+      </w:r>
+      <w:r>
+        <w:rPr>
+          <w:lang w:val="en-US"/>
+        </w:rPr>
+        <w:t>rand_un</w:t>
+      </w:r>
+      <w:r>
+        <w:rPr>
+          <w:lang w:val="en-US"/>
+        </w:rPr>
+        <w:t>known_</w:t>
+      </w:r>
+      <w:r>
+        <w:rPr>
+          <w:lang w:val="en-US"/>
+        </w:rPr>
+        <w:t>100_20_10_lr_02</w:t>
+      </w:r>
+      <w:r>
+        <w:rPr>
+          <w:lang w:val="en-US"/>
+        </w:rPr>
+        <w:t>.dat</w:t>
+      </w:r>
+    </w:p>
+    <w:p>
+      <w:pPr>
+        <w:rPr>
+          <w:lang w:val="en-US"/>
+        </w:rPr>
+      </w:pPr>
+      <w:proofErr w:type="gramStart"/>
+      <w:r>
+        <w:rPr>
+          <w:lang w:val="en-US"/>
+        </w:rPr>
+        <w:t>Avant :</w:t>
+      </w:r>
+      <w:proofErr w:type="gramEnd"/>
+    </w:p>
+    <w:p>
+      <w:pPr>
+        <w:rPr>
+          <w:lang w:val="en-US"/>
+        </w:rPr>
+      </w:pPr>
+      <w:r>
+        <w:rPr>
+          <w:lang w:val="en-US"/>
+        </w:rPr>
+        <w:t xml:space="preserve">Test </w:t>
+      </w:r>
+      <w:proofErr w:type="spellStart"/>
+      <w:r>
+        <w:rPr>
+          <w:lang w:val="en-US"/>
+        </w:rPr>
+        <w:t>d'image</w:t>
+      </w:r>
+      <w:proofErr w:type="spellEnd"/>
+      <w:r>
+        <w:rPr>
+          <w:lang w:val="en-US"/>
+        </w:rPr>
+        <w:t xml:space="preserve"> Rocket League (</w:t>
+      </w:r>
+      <w:proofErr w:type="spellStart"/>
+      <w:r>
+        <w:rPr>
+          <w:lang w:val="en-US"/>
+        </w:rPr>
+        <w:t>proba</w:t>
+      </w:r>
+      <w:proofErr w:type="spellEnd"/>
+      <w:r>
+        <w:rPr>
+          <w:lang w:val="en-US"/>
+        </w:rPr>
+        <w:t>.</w:t>
+      </w:r>
+      <w:proofErr w:type="gramStart"/>
+      <w:r>
+        <w:rPr>
+          <w:lang w:val="en-US"/>
+        </w:rPr>
+        <w:t>) :</w:t>
+      </w:r>
+      <w:proofErr w:type="gramEnd"/>
+      <w:r>
+        <w:rPr>
+          <w:lang w:val="en-US"/>
+        </w:rPr>
+        <w:t xml:space="preserve"> (RL : 0,816834060859781, CS: 0,742982757067939, DS: 0,177816081214335)</w:t>
+      </w:r>
+      <w:r>
+        <w:rPr>
+          <w:lang w:val="en-US"/>
+        </w:rPr>
+        <w:br/>
+      </w:r>
+      <w:r>
+        <w:rPr>
+          <w:lang w:val="en-US"/>
+        </w:rPr>
+        <w:t xml:space="preserve">Test </w:t>
+      </w:r>
+      <w:proofErr w:type="spellStart"/>
+      <w:r>
+        <w:rPr>
+          <w:lang w:val="en-US"/>
+        </w:rPr>
+        <w:t>d'image</w:t>
+      </w:r>
+      <w:proofErr w:type="spellEnd"/>
+      <w:r>
+        <w:rPr>
+          <w:lang w:val="en-US"/>
+        </w:rPr>
+        <w:t xml:space="preserve"> Counter Strike (</w:t>
+      </w:r>
+      <w:proofErr w:type="spellStart"/>
+      <w:r>
+        <w:rPr>
+          <w:lang w:val="en-US"/>
+        </w:rPr>
+        <w:t>proba</w:t>
+      </w:r>
+      <w:proofErr w:type="spellEnd"/>
+      <w:r>
+        <w:rPr>
+          <w:lang w:val="en-US"/>
+        </w:rPr>
+        <w:t>.) : (RL : 0,68137949803598, CS: 0,875903175460964, DS: 0,509092333807114)</w:t>
+      </w:r>
+      <w:r>
+        <w:rPr>
+          <w:lang w:val="en-US"/>
+        </w:rPr>
+        <w:br/>
+      </w:r>
+      <w:r>
+        <w:rPr>
+          <w:lang w:val="en-US"/>
+        </w:rPr>
+        <w:t xml:space="preserve">Test </w:t>
+      </w:r>
+      <w:proofErr w:type="spellStart"/>
+      <w:r>
+        <w:rPr>
+          <w:lang w:val="en-US"/>
+        </w:rPr>
+        <w:t>d'image</w:t>
+      </w:r>
+      <w:proofErr w:type="spellEnd"/>
+      <w:r>
+        <w:rPr>
+          <w:lang w:val="en-US"/>
+        </w:rPr>
+        <w:t xml:space="preserve"> Dark Souls (</w:t>
+      </w:r>
+      <w:proofErr w:type="spellStart"/>
+      <w:r>
+        <w:rPr>
+          <w:lang w:val="en-US"/>
+        </w:rPr>
+        <w:t>proba</w:t>
+      </w:r>
+      <w:proofErr w:type="spellEnd"/>
+      <w:r>
+        <w:rPr>
+          <w:lang w:val="en-US"/>
+        </w:rPr>
+        <w:t>.) : (RL : 0,455894653188664, CS: 0,860434243499546, DS: 0,350449482391747)</w:t>
+      </w:r>
+    </w:p>
+    <w:p>
+      <w:pPr>
+        <w:rPr>
+          <w:lang w:val="en-US"/>
+        </w:rPr>
+      </w:pPr>
+      <w:proofErr w:type="gramStart"/>
+      <w:r>
+        <w:rPr>
+          <w:lang w:val="en-US"/>
+        </w:rPr>
+        <w:t>Après :</w:t>
+      </w:r>
+      <w:proofErr w:type="gramEnd"/>
+    </w:p>
+    <w:p>
+      <w:pPr>
+        <w:rPr>
+          <w:lang w:val="en-US"/>
+        </w:rPr>
+      </w:pPr>
+      <w:r>
+        <w:rPr>
+          <w:lang w:val="en-US"/>
+        </w:rPr>
+        <w:t xml:space="preserve">Test </w:t>
+      </w:r>
+      <w:proofErr w:type="spellStart"/>
+      <w:r>
+        <w:rPr>
+          <w:lang w:val="en-US"/>
+        </w:rPr>
+        <w:t>d'image</w:t>
+      </w:r>
+      <w:proofErr w:type="spellEnd"/>
+      <w:r>
+        <w:rPr>
+          <w:lang w:val="en-US"/>
+        </w:rPr>
+        <w:t xml:space="preserve"> Rocket League (</w:t>
+      </w:r>
+      <w:proofErr w:type="spellStart"/>
+      <w:r>
+        <w:rPr>
+          <w:lang w:val="en-US"/>
+        </w:rPr>
+        <w:t>proba</w:t>
+      </w:r>
+      <w:proofErr w:type="spellEnd"/>
+      <w:r>
+        <w:rPr>
+          <w:lang w:val="en-US"/>
+        </w:rPr>
+        <w:t>.</w:t>
+      </w:r>
+      <w:proofErr w:type="gramStart"/>
+      <w:r>
+        <w:rPr>
+          <w:lang w:val="en-US"/>
+        </w:rPr>
+        <w:t>) :</w:t>
+      </w:r>
+      <w:proofErr w:type="gramEnd"/>
+      <w:r>
+        <w:rPr>
+          <w:lang w:val="en-US"/>
+        </w:rPr>
+        <w:t xml:space="preserve"> (RL : 0,461047899484675, CS: 0,213164083223744, DS: 0,398737788461146)</w:t>
+      </w:r>
+      <w:r>
+        <w:rPr>
+          <w:lang w:val="en-US"/>
+        </w:rPr>
+        <w:br/>
+      </w:r>
+      <w:r>
+        <w:rPr>
+          <w:lang w:val="en-US"/>
+        </w:rPr>
+        <w:t xml:space="preserve">Test </w:t>
+      </w:r>
+      <w:proofErr w:type="spellStart"/>
+      <w:r>
+        <w:rPr>
+          <w:lang w:val="en-US"/>
+        </w:rPr>
+        <w:t>d'image</w:t>
+      </w:r>
+      <w:proofErr w:type="spellEnd"/>
+      <w:r>
+        <w:rPr>
+          <w:lang w:val="en-US"/>
+        </w:rPr>
+        <w:t xml:space="preserve"> Counter Strike (</w:t>
+      </w:r>
+      <w:proofErr w:type="spellStart"/>
+      <w:r>
+        <w:rPr>
+          <w:lang w:val="en-US"/>
+        </w:rPr>
+        <w:t>proba</w:t>
+      </w:r>
+      <w:proofErr w:type="spellEnd"/>
+      <w:r>
+        <w:rPr>
+          <w:lang w:val="en-US"/>
+        </w:rPr>
+        <w:t>.) : (RL : 0,1908372169567, CS: 0,570059186253687, DS: 0,249670774316299)</w:t>
+      </w:r>
+      <w:r>
+        <w:rPr>
+          <w:lang w:val="en-US"/>
+        </w:rPr>
+        <w:br/>
+      </w:r>
+      <w:r>
+        <w:rPr>
+          <w:lang w:val="en-US"/>
+        </w:rPr>
+        <w:t xml:space="preserve">Test </w:t>
+      </w:r>
+      <w:proofErr w:type="spellStart"/>
+      <w:r>
+        <w:rPr>
+          <w:lang w:val="en-US"/>
+        </w:rPr>
+        <w:t>d'image</w:t>
+      </w:r>
+      <w:proofErr w:type="spellEnd"/>
+      <w:r>
+        <w:rPr>
+          <w:lang w:val="en-US"/>
+        </w:rPr>
+        <w:t xml:space="preserve"> Dark Souls (</w:t>
+      </w:r>
+      <w:proofErr w:type="spellStart"/>
+      <w:r>
+        <w:rPr>
+          <w:lang w:val="en-US"/>
+        </w:rPr>
+        <w:t>proba</w:t>
+      </w:r>
+      <w:proofErr w:type="spellEnd"/>
+      <w:r>
+        <w:rPr>
+          <w:lang w:val="en-US"/>
+        </w:rPr>
+        <w:t>.) : (RL : 0,276833153826917, CS: 0,375514416779685, DS: 0,239474062628083)</w:t>
+      </w:r>
+    </w:p>
+    <w:p>
+      <w:pPr>
+        <w:rPr>
+          <w:lang w:val="en-US"/>
+        </w:rPr>
+      </w:pPr>
+      <w:r>
+        <w:rPr>
+          <w:lang w:val="en-US"/>
+        </w:rPr>
+        <w:br w:type="page"/>
+      </w:r>
+    </w:p>
+    <w:p>
+      <w:pPr>
+        <w:rPr>
+          <w:lang w:val="en-US"/>
+        </w:rPr>
+      </w:pPr>
+      <w:r>
+        <w:rPr>
+          <w:noProof/>
+          <w:lang w:val="en-US"/>
+        </w:rPr>
+        <w:lastRenderedPageBreak/>
+        <w:drawing>
+          <wp:inline distT="0" distB="0" distL="0" distR="0" wp14:anchorId="430D8125" wp14:editId="0EE60499">
+            <wp:extent cx="5762625" cy="4314825"/>
+            <wp:effectExtent l="0" t="0" r="9525" b="9525"/>
+            <wp:docPr id="1" name="Image 1"/>
+            <wp:cNvGraphicFramePr>
+              <a:graphicFrameLocks xmlns:a="http://schemas.openxmlformats.org/drawingml/2006/main" noChangeAspect="1"/>
+            </wp:cNvGraphicFramePr>
+            <a:graphic xmlns:a="http://schemas.openxmlformats.org/drawingml/2006/main">
+              <a:graphicData uri="http://schemas.openxmlformats.org/drawingml/2006/picture">
+                <pic:pic xmlns:pic="http://schemas.openxmlformats.org/drawingml/2006/picture">
+                  <pic:nvPicPr>
+                    <pic:cNvPr id="0" name="Picture 1"/>
+                    <pic:cNvPicPr>
+                      <a:picLocks noChangeAspect="1" noChangeArrowheads="1"/>
+                    </pic:cNvPicPr>
+                  </pic:nvPicPr>
+                  <pic:blipFill>
+                    <a:blip r:embed="rId13">
+                      <a:extLst>
+                        <a:ext uri="{28A0092B-C50C-407E-A947-70E740481C1C}">
+                          <a14:useLocalDpi xmlns:a14="http://schemas.microsoft.com/office/drawing/2010/main" val="0"/>
+                        </a:ext>
+                      </a:extLst>
+                    </a:blip>
+                    <a:srcRect/>
+                    <a:stretch>
+                      <a:fillRect/>
+                    </a:stretch>
+                  </pic:blipFill>
+                  <pic:spPr bwMode="auto">
+                    <a:xfrm>
+                      <a:off x="0" y="0"/>
+                      <a:ext cx="5762625" cy="4314825"/>
+                    </a:xfrm>
+                    <a:prstGeom prst="rect">
+                      <a:avLst/>
+                    </a:prstGeom>
+                    <a:noFill/>
+                    <a:ln>
+                      <a:noFill/>
+                    </a:ln>
+                  </pic:spPr>
+                </pic:pic>
+              </a:graphicData>
+            </a:graphic>
+          </wp:inline>
+        </w:drawing>
+      </w:r>
+    </w:p>
+    <w:p>
+      <w:pPr>
+        <w:rPr>
+          <w:lang w:val="en-US"/>
+        </w:rPr>
+      </w:pPr>
+      <w:r>
+        <w:rPr>
+          <w:lang w:val="en-US"/>
+        </w:rPr>
+        <w:t xml:space="preserve">Epochs: </w:t>
+      </w:r>
+      <w:r>
+        <w:rPr>
+          <w:lang w:val="en-US"/>
+        </w:rPr>
+        <w:t>5</w:t>
+      </w:r>
+      <w:r>
+        <w:rPr>
+          <w:lang w:val="en-US"/>
+        </w:rPr>
+        <w:t>000</w:t>
+      </w:r>
+      <w:r>
+        <w:rPr>
+          <w:lang w:val="en-US"/>
+        </w:rPr>
+        <w:br/>
+        <w:t>Learning</w:t>
+      </w:r>
+      <w:r>
+        <w:rPr>
+          <w:lang w:val="en-US"/>
+        </w:rPr>
+        <w:t xml:space="preserve"> </w:t>
+      </w:r>
+      <w:proofErr w:type="gramStart"/>
+      <w:r>
+        <w:rPr>
+          <w:lang w:val="en-US"/>
+        </w:rPr>
+        <w:t>rate :</w:t>
+      </w:r>
+      <w:proofErr w:type="gramEnd"/>
+      <w:r>
+        <w:rPr>
+          <w:lang w:val="en-US"/>
+        </w:rPr>
+        <w:t xml:space="preserve"> </w:t>
+      </w:r>
+      <w:r>
+        <w:rPr>
+          <w:lang w:val="en-US"/>
+        </w:rPr>
+        <w:t>0.</w:t>
+      </w:r>
+      <w:r>
+        <w:rPr>
+          <w:lang w:val="en-US"/>
+        </w:rPr>
         <w:t>0</w:t>
       </w:r>
       <w:r>
         <w:rPr>
           <w:lang w:val="en-US"/>
         </w:rPr>
+        <w:t>1</w:t>
+      </w:r>
+      <w:r>
+        <w:rPr>
+          <w:lang w:val="en-US"/>
+        </w:rPr>
+        <w:br/>
+        <w:t xml:space="preserve">Durée : </w:t>
+      </w:r>
+      <w:r>
+        <w:rPr>
+          <w:lang w:val="en-US"/>
+        </w:rPr>
+        <w:t>7</w:t>
+      </w:r>
+      <w:r>
+        <w:rPr>
+          <w:lang w:val="en-US"/>
+        </w:rPr>
+        <w:t>m</w:t>
+      </w:r>
+      <w:r>
+        <w:rPr>
+          <w:lang w:val="en-US"/>
+        </w:rPr>
         <w:t>2</w:t>
       </w:r>
       <w:r>
         <w:rPr>
           <w:lang w:val="en-US"/>
         </w:rPr>
+        <w:t>7</w:t>
+      </w:r>
+      <w:r>
+        <w:rPr>
+          <w:lang w:val="en-US"/>
+        </w:rPr>
+        <w:t xml:space="preserve"> </w:t>
+      </w:r>
+      <w:proofErr w:type="spellStart"/>
+      <w:r>
+        <w:rPr>
+          <w:lang w:val="en-US"/>
+        </w:rPr>
+        <w:t>secondes</w:t>
+      </w:r>
+      <w:proofErr w:type="spellEnd"/>
+      <w:r>
+        <w:rPr>
+          <w:lang w:val="en-US"/>
+        </w:rPr>
+        <w:br/>
+      </w:r>
+      <w:proofErr w:type="spellStart"/>
+      <w:r>
+        <w:rPr>
+          <w:lang w:val="en-US"/>
+        </w:rPr>
+        <w:t>Intervalle</w:t>
+      </w:r>
+      <w:proofErr w:type="spellEnd"/>
+      <w:r>
+        <w:rPr>
+          <w:lang w:val="en-US"/>
+        </w:rPr>
+        <w:t xml:space="preserve"> de </w:t>
+      </w:r>
+      <w:proofErr w:type="spellStart"/>
+      <w:r>
+        <w:rPr>
+          <w:lang w:val="en-US"/>
+        </w:rPr>
+        <w:t>mesures</w:t>
+      </w:r>
+      <w:proofErr w:type="spellEnd"/>
+      <w:r>
+        <w:rPr>
+          <w:lang w:val="en-US"/>
+        </w:rPr>
+        <w:t xml:space="preserve"> : 50</w:t>
+      </w:r>
+      <w:r>
+        <w:rPr>
+          <w:lang w:val="en-US"/>
+        </w:rPr>
+        <w:br/>
+      </w:r>
+      <w:r>
+        <w:rPr>
+          <w:lang w:val="en-US"/>
+        </w:rPr>
+        <w:t>15</w:t>
+      </w:r>
+      <w:r>
+        <w:rPr>
+          <w:lang w:val="en-US"/>
+        </w:rPr>
+        <w:t>000</w:t>
+      </w:r>
+      <w:r>
+        <w:rPr>
+          <w:lang w:val="en-US"/>
+        </w:rPr>
+        <w:t>_images</w:t>
+      </w:r>
+      <w:r>
+        <w:rPr>
+          <w:lang w:val="en-US"/>
+        </w:rPr>
+        <w:t>_un</w:t>
+      </w:r>
+      <w:r>
+        <w:rPr>
+          <w:lang w:val="en-US"/>
+        </w:rPr>
+        <w:t>known_</w:t>
+      </w:r>
+      <w:r>
+        <w:rPr>
+          <w:lang w:val="en-US"/>
+        </w:rPr>
+        <w:t>100_20_10_lr_0</w:t>
+      </w:r>
+      <w:r>
+        <w:rPr>
+          <w:lang w:val="en-US"/>
+        </w:rPr>
+        <w:t>1</w:t>
+      </w:r>
+      <w:r>
+        <w:rPr>
+          <w:lang w:val="en-US"/>
+        </w:rPr>
+        <w:t>.dat</w:t>
+      </w:r>
+    </w:p>
+    <w:p>
+      <w:pPr>
+        <w:rPr>
+          <w:lang w:val="en-US"/>
+        </w:rPr>
+      </w:pPr>
+      <w:proofErr w:type="gramStart"/>
+      <w:r>
+        <w:rPr>
+          <w:lang w:val="en-US"/>
+        </w:rPr>
+        <w:t>Avant :</w:t>
+      </w:r>
+      <w:proofErr w:type="gramEnd"/>
+    </w:p>
+    <w:p>
+      <w:pPr>
+        <w:rPr>
+          <w:lang w:val="en-US"/>
+        </w:rPr>
+      </w:pPr>
+      <w:r>
+        <w:rPr>
+          <w:lang w:val="en-US"/>
+        </w:rPr>
+        <w:t xml:space="preserve">Test </w:t>
+      </w:r>
+      <w:proofErr w:type="spellStart"/>
+      <w:r>
+        <w:rPr>
+          <w:lang w:val="en-US"/>
+        </w:rPr>
+        <w:t>d'image</w:t>
+      </w:r>
+      <w:proofErr w:type="spellEnd"/>
+      <w:r>
+        <w:rPr>
+          <w:lang w:val="en-US"/>
+        </w:rPr>
+        <w:t xml:space="preserve"> Rocket League (</w:t>
+      </w:r>
+      <w:proofErr w:type="spellStart"/>
+      <w:r>
+        <w:rPr>
+          <w:lang w:val="en-US"/>
+        </w:rPr>
+        <w:t>proba</w:t>
+      </w:r>
+      <w:proofErr w:type="spellEnd"/>
+      <w:r>
+        <w:rPr>
+          <w:lang w:val="en-US"/>
+        </w:rPr>
+        <w:t>.</w:t>
+      </w:r>
+      <w:proofErr w:type="gramStart"/>
+      <w:r>
+        <w:rPr>
+          <w:lang w:val="en-US"/>
+        </w:rPr>
+        <w:t>) :</w:t>
+      </w:r>
+      <w:proofErr w:type="gramEnd"/>
+      <w:r>
+        <w:rPr>
+          <w:lang w:val="en-US"/>
+        </w:rPr>
+        <w:t xml:space="preserve"> (RL : 0,470939130084002, CS: 0,229894750088989, DS: 0,554750004467547)</w:t>
+      </w:r>
+      <w:r>
+        <w:rPr>
+          <w:lang w:val="en-US"/>
+        </w:rPr>
+        <w:br/>
+      </w:r>
+      <w:r>
+        <w:rPr>
+          <w:lang w:val="en-US"/>
+        </w:rPr>
+        <w:t xml:space="preserve">Test </w:t>
+      </w:r>
+      <w:proofErr w:type="spellStart"/>
+      <w:r>
+        <w:rPr>
+          <w:lang w:val="en-US"/>
+        </w:rPr>
+        <w:t>d'image</w:t>
+      </w:r>
+      <w:proofErr w:type="spellEnd"/>
+      <w:r>
+        <w:rPr>
+          <w:lang w:val="en-US"/>
+        </w:rPr>
+        <w:t xml:space="preserve"> Counter Strike (</w:t>
+      </w:r>
+      <w:proofErr w:type="spellStart"/>
+      <w:r>
+        <w:rPr>
+          <w:lang w:val="en-US"/>
+        </w:rPr>
+        <w:t>proba</w:t>
+      </w:r>
+      <w:proofErr w:type="spellEnd"/>
+      <w:r>
+        <w:rPr>
+          <w:lang w:val="en-US"/>
+        </w:rPr>
+        <w:t>.) : (RL : 0,409620739577279, CS: 0,368258936466507, DS: 0,363441091441318)</w:t>
+      </w:r>
+      <w:r>
+        <w:rPr>
+          <w:lang w:val="en-US"/>
+        </w:rPr>
+        <w:br/>
+      </w:r>
+      <w:r>
+        <w:rPr>
+          <w:lang w:val="en-US"/>
+        </w:rPr>
+        <w:t xml:space="preserve">Test </w:t>
+      </w:r>
+      <w:proofErr w:type="spellStart"/>
+      <w:r>
+        <w:rPr>
+          <w:lang w:val="en-US"/>
+        </w:rPr>
+        <w:t>d'image</w:t>
+      </w:r>
+      <w:proofErr w:type="spellEnd"/>
+      <w:r>
+        <w:rPr>
+          <w:lang w:val="en-US"/>
+        </w:rPr>
+        <w:t xml:space="preserve"> Dark Souls (</w:t>
+      </w:r>
+      <w:proofErr w:type="spellStart"/>
+      <w:r>
+        <w:rPr>
+          <w:lang w:val="en-US"/>
+        </w:rPr>
+        <w:t>proba</w:t>
+      </w:r>
+      <w:proofErr w:type="spellEnd"/>
+      <w:r>
+        <w:rPr>
+          <w:lang w:val="en-US"/>
+        </w:rPr>
+        <w:t>.) : (RL : 0,456170840358257, CS: 0,117281201936236, DS: 0,411242816870149)</w:t>
+      </w:r>
+    </w:p>
+    <w:p>
+      <w:r>
+        <w:t>Après :</w:t>
+      </w:r>
+    </w:p>
+    <w:p>
+      <w:pPr>
+        <w:rPr>
+          <w:lang w:val="en-US"/>
+        </w:rPr>
+      </w:pPr>
+      <w:r>
+        <w:rPr>
+          <w:lang w:val="en-US"/>
+        </w:rPr>
+        <w:t xml:space="preserve">Test </w:t>
+      </w:r>
+      <w:proofErr w:type="spellStart"/>
+      <w:r>
+        <w:rPr>
+          <w:lang w:val="en-US"/>
+        </w:rPr>
+        <w:t>d'image</w:t>
+      </w:r>
+      <w:proofErr w:type="spellEnd"/>
+      <w:r>
+        <w:rPr>
+          <w:lang w:val="en-US"/>
+        </w:rPr>
+        <w:t xml:space="preserve"> Rocket League (</w:t>
+      </w:r>
+      <w:proofErr w:type="spellStart"/>
+      <w:r>
+        <w:rPr>
+          <w:lang w:val="en-US"/>
+        </w:rPr>
+        <w:t>proba</w:t>
+      </w:r>
+      <w:proofErr w:type="spellEnd"/>
+      <w:r>
+        <w:rPr>
+          <w:lang w:val="en-US"/>
+        </w:rPr>
+        <w:t>.</w:t>
+      </w:r>
+      <w:proofErr w:type="gramStart"/>
+      <w:r>
+        <w:rPr>
+          <w:lang w:val="en-US"/>
+        </w:rPr>
+        <w:t>) :</w:t>
+      </w:r>
+      <w:proofErr w:type="gramEnd"/>
+      <w:r>
+        <w:rPr>
+          <w:lang w:val="en-US"/>
+        </w:rPr>
+        <w:t xml:space="preserve"> (RL : 0,199920302581977, CS: 0,257803427283824, DS: 0,561030432116467)</w:t>
+      </w:r>
+      <w:r>
+        <w:rPr>
+          <w:lang w:val="en-US"/>
+        </w:rPr>
+        <w:br/>
+      </w:r>
+      <w:r>
+        <w:rPr>
+          <w:lang w:val="en-US"/>
+        </w:rPr>
+        <w:t xml:space="preserve">Test </w:t>
+      </w:r>
+      <w:proofErr w:type="spellStart"/>
+      <w:r>
+        <w:rPr>
+          <w:lang w:val="en-US"/>
+        </w:rPr>
+        <w:t>d'image</w:t>
+      </w:r>
+      <w:proofErr w:type="spellEnd"/>
+      <w:r>
+        <w:rPr>
+          <w:lang w:val="en-US"/>
+        </w:rPr>
+        <w:t xml:space="preserve"> Counter Strike (</w:t>
+      </w:r>
+      <w:proofErr w:type="spellStart"/>
+      <w:r>
+        <w:rPr>
+          <w:lang w:val="en-US"/>
+        </w:rPr>
+        <w:t>proba</w:t>
+      </w:r>
+      <w:proofErr w:type="spellEnd"/>
+      <w:r>
+        <w:rPr>
+          <w:lang w:val="en-US"/>
+        </w:rPr>
+        <w:t>.) : (RL : 0,209069076205618, CS: 0,838482073365431, DS: 0,109634974837573)</w:t>
+      </w:r>
+      <w:r>
+        <w:rPr>
+          <w:lang w:val="en-US"/>
+        </w:rPr>
+        <w:br/>
+      </w:r>
+      <w:r>
+        <w:rPr>
+          <w:lang w:val="en-US"/>
+        </w:rPr>
+        <w:t xml:space="preserve">Test </w:t>
+      </w:r>
+      <w:proofErr w:type="spellStart"/>
+      <w:r>
+        <w:rPr>
+          <w:lang w:val="en-US"/>
+        </w:rPr>
+        <w:t>d'image</w:t>
+      </w:r>
+      <w:proofErr w:type="spellEnd"/>
+      <w:r>
+        <w:rPr>
+          <w:lang w:val="en-US"/>
+        </w:rPr>
+        <w:t xml:space="preserve"> Dark Souls (</w:t>
+      </w:r>
+      <w:proofErr w:type="spellStart"/>
+      <w:r>
+        <w:rPr>
+          <w:lang w:val="en-US"/>
+        </w:rPr>
+        <w:t>proba</w:t>
+      </w:r>
+      <w:proofErr w:type="spellEnd"/>
+      <w:r>
+        <w:rPr>
+          <w:lang w:val="en-US"/>
+        </w:rPr>
+        <w:t>.) : (RL : 0,341156972611225, CS: 0,0391909616214113, DS: 0,635155331596172)</w:t>
+      </w:r>
+    </w:p>
+    <w:p>
+      <w:pPr>
+        <w:rPr>
+          <w:lang w:val="en-US"/>
+        </w:rPr>
+      </w:pPr>
+      <w:r>
+        <w:rPr>
+          <w:lang w:val="en-US"/>
+        </w:rPr>
+        <w:br w:type="page"/>
+      </w:r>
+    </w:p>
+    <w:p>
+      <w:pPr>
+        <w:rPr>
+          <w:lang w:val="en-US"/>
+        </w:rPr>
+      </w:pPr>
+      <w:r>
+        <w:rPr>
+          <w:noProof/>
+          <w:lang w:val="en-US"/>
+        </w:rPr>
+        <w:lastRenderedPageBreak/>
+        <w:drawing>
+          <wp:inline distT="0" distB="0" distL="0" distR="0" wp14:anchorId="1CA33906" wp14:editId="3B07D6DA">
+            <wp:extent cx="5760720" cy="4313399"/>
+            <wp:effectExtent l="0" t="0" r="0" b="0"/>
+            <wp:docPr id="9" name="Image 9"/>
+            <wp:cNvGraphicFramePr>
+              <a:graphicFrameLocks xmlns:a="http://schemas.openxmlformats.org/drawingml/2006/main" noChangeAspect="1"/>
+            </wp:cNvGraphicFramePr>
+            <a:graphic xmlns:a="http://schemas.openxmlformats.org/drawingml/2006/main">
+              <a:graphicData uri="http://schemas.openxmlformats.org/drawingml/2006/picture">
+                <pic:pic xmlns:pic="http://schemas.openxmlformats.org/drawingml/2006/picture">
+                  <pic:nvPicPr>
+                    <pic:cNvPr id="0" name="Picture 2"/>
+                    <pic:cNvPicPr>
+                      <a:picLocks noChangeAspect="1" noChangeArrowheads="1"/>
+                    </pic:cNvPicPr>
+                  </pic:nvPicPr>
+                  <pic:blipFill>
+                    <a:blip r:embed="rId14">
+                      <a:extLst>
+                        <a:ext uri="{28A0092B-C50C-407E-A947-70E740481C1C}">
+                          <a14:useLocalDpi xmlns:a14="http://schemas.microsoft.com/office/drawing/2010/main" val="0"/>
+                        </a:ext>
+                      </a:extLst>
+                    </a:blip>
+                    <a:srcRect/>
+                    <a:stretch>
+                      <a:fillRect/>
+                    </a:stretch>
+                  </pic:blipFill>
+                  <pic:spPr bwMode="auto">
+                    <a:xfrm>
+                      <a:off x="0" y="0"/>
+                      <a:ext cx="5760720" cy="4313399"/>
+                    </a:xfrm>
+                    <a:prstGeom prst="rect">
+                      <a:avLst/>
+                    </a:prstGeom>
+                    <a:noFill/>
+                    <a:ln>
+                      <a:noFill/>
+                    </a:ln>
+                  </pic:spPr>
+                </pic:pic>
+              </a:graphicData>
+            </a:graphic>
+          </wp:inline>
+        </w:drawing>
+      </w:r>
+    </w:p>
+    <w:p>
+      <w:pPr>
+        <w:rPr>
+          <w:lang w:val="en-US"/>
+        </w:rPr>
+      </w:pPr>
+      <w:r>
+        <w:rPr>
+          <w:lang w:val="en-US"/>
+        </w:rPr>
+        <w:t xml:space="preserve">Epochs: </w:t>
+      </w:r>
+      <w:r>
+        <w:rPr>
+          <w:lang w:val="en-US"/>
+        </w:rPr>
+        <w:t>12</w:t>
+      </w:r>
+      <w:r>
+        <w:rPr>
+          <w:lang w:val="en-US"/>
+        </w:rPr>
+        <w:t>000</w:t>
+      </w:r>
+      <w:r>
+        <w:rPr>
+          <w:lang w:val="en-US"/>
+        </w:rPr>
+        <w:br/>
+        <w:t>Learning</w:t>
+      </w:r>
+      <w:r>
+        <w:rPr>
+          <w:lang w:val="en-US"/>
+        </w:rPr>
+        <w:t xml:space="preserve"> </w:t>
+      </w:r>
+      <w:proofErr w:type="gramStart"/>
+      <w:r>
+        <w:rPr>
+          <w:lang w:val="en-US"/>
+        </w:rPr>
+        <w:t>rate :</w:t>
+      </w:r>
+      <w:proofErr w:type="gramEnd"/>
+      <w:r>
+        <w:rPr>
+          <w:lang w:val="en-US"/>
+        </w:rPr>
+        <w:t xml:space="preserve"> </w:t>
+      </w:r>
+      <w:r>
+        <w:rPr>
+          <w:lang w:val="en-US"/>
+        </w:rPr>
+        <w:t>0.</w:t>
+      </w:r>
+      <w:r>
+        <w:rPr>
+          <w:lang w:val="en-US"/>
+        </w:rPr>
+        <w:t>0</w:t>
+      </w:r>
+      <w:r>
+        <w:rPr>
+          <w:lang w:val="en-US"/>
+        </w:rPr>
+        <w:t>05</w:t>
+      </w:r>
+      <w:r>
+        <w:rPr>
+          <w:lang w:val="en-US"/>
+        </w:rPr>
         <w:br/>
         <w:t xml:space="preserve">Durée : </w:t>
       </w:r>
@@ -4508,7 +5524,19 @@
         <w:rPr>
           <w:lang w:val="en-US"/>
         </w:rPr>
-        <w:t>1m07</w:t>
+        <w:t>14</w:t>
+      </w:r>
+      <w:r>
+        <w:rPr>
+          <w:lang w:val="en-US"/>
+        </w:rPr>
+        <w:t>m</w:t>
+      </w:r>
+      <w:r>
+        <w:rPr>
+          <w:lang w:val="en-US"/>
+        </w:rPr>
+        <w:t>22</w:t>
       </w:r>
       <w:r>
         <w:rPr>
@@ -4530,35 +5558,84 @@
         </w:rPr>
         <w:br/>
       </w:r>
-      <w:r>
-        <w:rPr>
-          <w:lang w:val="en-US"/>
-        </w:rPr>
-        <w:t>3</w:t>
-      </w:r>
-      <w:r>
-        <w:rPr>
-          <w:lang w:val="en-US"/>
-        </w:rPr>
-        <w:t>0</w:t>
-      </w:r>
-      <w:r>
-        <w:rPr>
-          <w:lang w:val="en-US"/>
-        </w:rPr>
-        <w:t>00</w:t>
-      </w:r>
-      <w:r>
-        <w:rPr>
-          <w:lang w:val="en-US"/>
-        </w:rPr>
-        <w:t>_images_</w:t>
-      </w:r>
-      <w:r>
-        <w:rPr>
-          <w:lang w:val="en-US"/>
-        </w:rPr>
-        <w:t>rand_un</w:t>
+      <w:proofErr w:type="spellStart"/>
+      <w:r>
+        <w:rPr>
+          <w:lang w:val="en-US"/>
+        </w:rPr>
+        <w:t>Intervalle</w:t>
+      </w:r>
+      <w:proofErr w:type="spellEnd"/>
+      <w:r>
+        <w:rPr>
+          <w:lang w:val="en-US"/>
+        </w:rPr>
+        <w:t xml:space="preserve"> de </w:t>
+      </w:r>
+      <w:proofErr w:type="spellStart"/>
+      <w:r>
+        <w:rPr>
+          <w:lang w:val="en-US"/>
+        </w:rPr>
+        <w:t>mesures</w:t>
+      </w:r>
+      <w:proofErr w:type="spellEnd"/>
+      <w:r>
+        <w:rPr>
+          <w:lang w:val="en-US"/>
+        </w:rPr>
+        <w:t xml:space="preserve"> : </w:t>
+      </w:r>
+      <w:r>
+        <w:rPr>
+          <w:lang w:val="en-US"/>
+        </w:rPr>
+        <w:t>200</w:t>
+      </w:r>
+      <w:r>
+        <w:rPr>
+          <w:lang w:val="en-US"/>
+        </w:rPr>
+        <w:t xml:space="preserve"> </w:t>
+      </w:r>
+      <w:r>
+        <w:t>(x</w:t>
+      </w:r>
+      <w:r>
+        <w:t>1 lente</w:t>
+      </w:r>
+      <w:r>
+        <w:t>)</w:t>
+      </w:r>
+      <w:r>
+        <w:rPr>
+          <w:lang w:val="en-US"/>
+        </w:rPr>
+        <w:br/>
+      </w:r>
+      <w:r>
+        <w:rPr>
+          <w:lang w:val="en-US"/>
+        </w:rPr>
+        <w:t>36</w:t>
+      </w:r>
+      <w:r>
+        <w:rPr>
+          <w:lang w:val="en-US"/>
+        </w:rPr>
+        <w:t>000</w:t>
+      </w:r>
+      <w:r>
+        <w:rPr>
+          <w:lang w:val="en-US"/>
+        </w:rPr>
+        <w:t>_images</w:t>
+      </w:r>
+      <w:r>
+        <w:rPr>
+          <w:lang w:val="en-US"/>
+        </w:rPr>
+        <w:t>_un</w:t>
       </w:r>
       <w:r>
         <w:rPr>
@@ -4576,7 +5653,7 @@
         <w:rPr>
           <w:lang w:val="en-US"/>
         </w:rPr>
-        <w:t>2</w:t>
+        <w:t>05</w:t>
       </w:r>
       <w:r>
         <w:rPr>
@@ -4652,7 +5729,7 @@
         <w:rPr>
           <w:lang w:val="en-US"/>
         </w:rPr>
-        <w:t xml:space="preserve"> (RL : 0,816834060859781, CS: 0,742982757067939, DS: 0,177816081214335)</w:t>
+        <w:t xml:space="preserve"> (RL : 0,449663010730687, CS: 0,829573259319338, DS: 0,979554261716659)</w:t>
       </w:r>
       <w:r>
         <w:rPr>
@@ -4692,7 +5769,7 @@
         <w:rPr>
           <w:lang w:val="en-US"/>
         </w:rPr>
-        <w:t>.) : (RL : 0,68137949803598, CS: 0,875903175460964, DS: 0,509092333807114)</w:t>
+        <w:t>.) : (RL : 0,455263691855039, CS: 0,850712967719196, DS: 0,976351017903485)</w:t>
       </w:r>
       <w:r>
         <w:rPr>
@@ -4732,7 +5809,7 @@
         <w:rPr>
           <w:lang w:val="en-US"/>
         </w:rPr>
-        <w:t>.) : (RL : 0,455894653188664, CS: 0,860434243499546, DS: 0,350449482391747)</w:t>
+        <w:t>.) : (RL : 0,448926506849853, CS: 0,829075588218784, DS: 0,97331869408989)</w:t>
       </w:r>
     </w:p>
     <w:p>
@@ -4802,7 +5879,7 @@
         <w:rPr>
           <w:lang w:val="en-US"/>
         </w:rPr>
-        <w:t xml:space="preserve"> (RL : 0,461047899484675, CS: 0,213164083223744, DS: 0,398737788461146)</w:t>
+        <w:t xml:space="preserve"> (RL : 0,377553017358365, CS: 0,316304870941263, DS: 0,210115706649376)</w:t>
       </w:r>
       <w:r>
         <w:rPr>
@@ -4842,7 +5919,7 @@
         <w:rPr>
           <w:lang w:val="en-US"/>
         </w:rPr>
-        <w:t>.) : (RL : 0,1908372169567, CS: 0,570059186253687, DS: 0,249670774316299)</w:t>
+        <w:t>.) : (RL : 0,288532474183488, CS: 0,43647231417289, DS: 0,458966018252484)</w:t>
       </w:r>
       <w:r>
         <w:rPr>
@@ -4882,8 +5959,441 @@
         <w:rPr>
           <w:lang w:val="en-US"/>
         </w:rPr>
-        <w:t>.) : (RL : 0,276833153826917, CS: 0,375514416779685, DS: 0,239474062628083)</w:t>
-      </w:r>
+        <w:t>.) : (RL : 0,276646249180395, CS: 0,148548790884047, DS: 0,661712161532752)</w:t>
+      </w:r>
+    </w:p>
+    <w:p>
+      <w:pPr>
+        <w:rPr>
+          <w:lang w:val="en-US"/>
+        </w:rPr>
+      </w:pPr>
+      <w:r>
+        <w:rPr>
+          <w:lang w:val="en-US"/>
+        </w:rPr>
+        <w:br w:type="page"/>
+      </w:r>
+    </w:p>
+    <w:p>
+      <w:r>
+        <w:rPr>
+          <w:noProof/>
+        </w:rPr>
+        <w:lastRenderedPageBreak/>
+        <w:drawing>
+          <wp:inline distT="0" distB="0" distL="0" distR="0" wp14:anchorId="495CE973" wp14:editId="1037BE9D">
+            <wp:extent cx="5760720" cy="4313399"/>
+            <wp:effectExtent l="0" t="0" r="0" b="0"/>
+            <wp:docPr id="10" name="Image 10"/>
+            <wp:cNvGraphicFramePr>
+              <a:graphicFrameLocks xmlns:a="http://schemas.openxmlformats.org/drawingml/2006/main" noChangeAspect="1"/>
+            </wp:cNvGraphicFramePr>
+            <a:graphic xmlns:a="http://schemas.openxmlformats.org/drawingml/2006/main">
+              <a:graphicData uri="http://schemas.openxmlformats.org/drawingml/2006/picture">
+                <pic:pic xmlns:pic="http://schemas.openxmlformats.org/drawingml/2006/picture">
+                  <pic:nvPicPr>
+                    <pic:cNvPr id="0" name="Picture 3"/>
+                    <pic:cNvPicPr>
+                      <a:picLocks noChangeAspect="1" noChangeArrowheads="1"/>
+                    </pic:cNvPicPr>
+                  </pic:nvPicPr>
+                  <pic:blipFill>
+                    <a:blip r:embed="rId15">
+                      <a:extLst>
+                        <a:ext uri="{28A0092B-C50C-407E-A947-70E740481C1C}">
+                          <a14:useLocalDpi xmlns:a14="http://schemas.microsoft.com/office/drawing/2010/main" val="0"/>
+                        </a:ext>
+                      </a:extLst>
+                    </a:blip>
+                    <a:srcRect/>
+                    <a:stretch>
+                      <a:fillRect/>
+                    </a:stretch>
+                  </pic:blipFill>
+                  <pic:spPr bwMode="auto">
+                    <a:xfrm>
+                      <a:off x="0" y="0"/>
+                      <a:ext cx="5760720" cy="4313399"/>
+                    </a:xfrm>
+                    <a:prstGeom prst="rect">
+                      <a:avLst/>
+                    </a:prstGeom>
+                    <a:noFill/>
+                    <a:ln>
+                      <a:noFill/>
+                    </a:ln>
+                  </pic:spPr>
+                </pic:pic>
+              </a:graphicData>
+            </a:graphic>
+          </wp:inline>
+        </w:drawing>
+      </w:r>
+      <w:proofErr w:type="spellStart"/>
+      <w:proofErr w:type="gramStart"/>
+      <w:r>
+        <w:t>Epochs</w:t>
+      </w:r>
+      <w:proofErr w:type="spellEnd"/>
+      <w:r>
+        <w:t>:</w:t>
+      </w:r>
+      <w:proofErr w:type="gramEnd"/>
+      <w:r>
+        <w:t xml:space="preserve"> </w:t>
+      </w:r>
+      <w:r>
+        <w:t>13</w:t>
+      </w:r>
+      <w:r>
+        <w:t>000</w:t>
+      </w:r>
+      <w:r>
+        <w:br/>
+        <w:t>Learning rate : 0.00</w:t>
+      </w:r>
+      <w:r>
+        <w:t>4</w:t>
+      </w:r>
+      <w:r>
+        <w:br/>
+        <w:t xml:space="preserve">Durée : </w:t>
+      </w:r>
+      <w:r>
+        <w:t>18</w:t>
+      </w:r>
+      <w:r>
+        <w:t>m</w:t>
+      </w:r>
+      <w:r>
+        <w:t>52</w:t>
+      </w:r>
+      <w:r>
+        <w:t xml:space="preserve"> secondes</w:t>
+      </w:r>
+      <w:r>
+        <w:br/>
+        <w:t xml:space="preserve">Intervalle de mesures : </w:t>
+      </w:r>
+      <w:r>
+        <w:t>520 (x10 lente)</w:t>
+      </w:r>
+      <w:r>
+        <w:t xml:space="preserve"> </w:t>
+      </w:r>
+      <w:r>
+        <w:br/>
+      </w:r>
+      <w:r>
+        <w:t>39</w:t>
+      </w:r>
+      <w:r>
+        <w:t>000_images_unknown_100_20_10_lr_00</w:t>
+      </w:r>
+      <w:r>
+        <w:t>4</w:t>
+      </w:r>
+      <w:r>
+        <w:t>.dat</w:t>
+      </w:r>
+    </w:p>
+    <w:p>
+      <w:r>
+        <w:t>Avant :</w:t>
+      </w:r>
+    </w:p>
+    <w:p>
+      <w:pPr>
+        <w:rPr>
+          <w:lang w:val="en-US"/>
+        </w:rPr>
+      </w:pPr>
+      <w:r>
+        <w:rPr>
+          <w:lang w:val="en-US"/>
+        </w:rPr>
+        <w:t xml:space="preserve">Test </w:t>
+      </w:r>
+      <w:proofErr w:type="spellStart"/>
+      <w:r>
+        <w:rPr>
+          <w:lang w:val="en-US"/>
+        </w:rPr>
+        <w:t>d'image</w:t>
+      </w:r>
+      <w:proofErr w:type="spellEnd"/>
+      <w:r>
+        <w:rPr>
+          <w:lang w:val="en-US"/>
+        </w:rPr>
+        <w:t xml:space="preserve"> Rocket League (</w:t>
+      </w:r>
+      <w:proofErr w:type="spellStart"/>
+      <w:r>
+        <w:rPr>
+          <w:lang w:val="en-US"/>
+        </w:rPr>
+        <w:t>proba</w:t>
+      </w:r>
+      <w:proofErr w:type="spellEnd"/>
+      <w:r>
+        <w:rPr>
+          <w:lang w:val="en-US"/>
+        </w:rPr>
+        <w:t>.</w:t>
+      </w:r>
+      <w:proofErr w:type="gramStart"/>
+      <w:r>
+        <w:rPr>
+          <w:lang w:val="en-US"/>
+        </w:rPr>
+        <w:t>) :</w:t>
+      </w:r>
+      <w:proofErr w:type="gramEnd"/>
+      <w:r>
+        <w:rPr>
+          <w:lang w:val="en-US"/>
+        </w:rPr>
+        <w:t xml:space="preserve"> (RL : 0,0323158427499915, CS: 0,0932135513036439, DS: 0,891506399920299)</w:t>
+      </w:r>
+      <w:r>
+        <w:rPr>
+          <w:lang w:val="en-US"/>
+        </w:rPr>
+        <w:br/>
+      </w:r>
+      <w:r>
+        <w:rPr>
+          <w:lang w:val="en-US"/>
+        </w:rPr>
+        <w:t xml:space="preserve">Test </w:t>
+      </w:r>
+      <w:proofErr w:type="spellStart"/>
+      <w:r>
+        <w:rPr>
+          <w:lang w:val="en-US"/>
+        </w:rPr>
+        <w:t>d'image</w:t>
+      </w:r>
+      <w:proofErr w:type="spellEnd"/>
+      <w:r>
+        <w:rPr>
+          <w:lang w:val="en-US"/>
+        </w:rPr>
+        <w:t xml:space="preserve"> Counter Strike (</w:t>
+      </w:r>
+      <w:proofErr w:type="spellStart"/>
+      <w:r>
+        <w:rPr>
+          <w:lang w:val="en-US"/>
+        </w:rPr>
+        <w:t>proba</w:t>
+      </w:r>
+      <w:proofErr w:type="spellEnd"/>
+      <w:r>
+        <w:rPr>
+          <w:lang w:val="en-US"/>
+        </w:rPr>
+        <w:t>.) : (RL : 0,0400746133347443, CS: 0,0990868703195358, DS: 0,890197210116871)</w:t>
+      </w:r>
+      <w:r>
+        <w:rPr>
+          <w:lang w:val="en-US"/>
+        </w:rPr>
+        <w:br/>
+      </w:r>
+      <w:r>
+        <w:rPr>
+          <w:lang w:val="en-US"/>
+        </w:rPr>
+        <w:t xml:space="preserve">Test </w:t>
+      </w:r>
+      <w:proofErr w:type="spellStart"/>
+      <w:r>
+        <w:rPr>
+          <w:lang w:val="en-US"/>
+        </w:rPr>
+        <w:t>d'image</w:t>
+      </w:r>
+      <w:proofErr w:type="spellEnd"/>
+      <w:r>
+        <w:rPr>
+          <w:lang w:val="en-US"/>
+        </w:rPr>
+        <w:t xml:space="preserve"> Dark Souls (</w:t>
+      </w:r>
+      <w:proofErr w:type="spellStart"/>
+      <w:r>
+        <w:rPr>
+          <w:lang w:val="en-US"/>
+        </w:rPr>
+        <w:t>proba</w:t>
+      </w:r>
+      <w:proofErr w:type="spellEnd"/>
+      <w:r>
+        <w:rPr>
+          <w:lang w:val="en-US"/>
+        </w:rPr>
+        <w:t>.) : (RL : 0,0234837645645118, CS: 0,0565320213454616, DS: 0,873362672739249)</w:t>
+      </w:r>
+    </w:p>
+    <w:p>
+      <w:pPr>
+        <w:rPr>
+          <w:lang w:val="en-US"/>
+        </w:rPr>
+      </w:pPr>
+      <w:proofErr w:type="gramStart"/>
+      <w:r>
+        <w:rPr>
+          <w:lang w:val="en-US"/>
+        </w:rPr>
+        <w:t>Après :</w:t>
+      </w:r>
+      <w:proofErr w:type="gramEnd"/>
+    </w:p>
+    <w:p>
+      <w:pPr>
+        <w:rPr>
+          <w:lang w:val="en-US"/>
+        </w:rPr>
+      </w:pPr>
+      <w:r>
+        <w:rPr>
+          <w:lang w:val="en-US"/>
+        </w:rPr>
+        <w:t xml:space="preserve">Test </w:t>
+      </w:r>
+      <w:proofErr w:type="spellStart"/>
+      <w:r>
+        <w:rPr>
+          <w:lang w:val="en-US"/>
+        </w:rPr>
+        <w:t>d'image</w:t>
+      </w:r>
+      <w:proofErr w:type="spellEnd"/>
+      <w:r>
+        <w:rPr>
+          <w:lang w:val="en-US"/>
+        </w:rPr>
+        <w:t xml:space="preserve"> Rocket League (</w:t>
+      </w:r>
+      <w:proofErr w:type="spellStart"/>
+      <w:r>
+        <w:rPr>
+          <w:lang w:val="en-US"/>
+        </w:rPr>
+        <w:t>proba</w:t>
+      </w:r>
+      <w:proofErr w:type="spellEnd"/>
+      <w:r>
+        <w:rPr>
+          <w:lang w:val="en-US"/>
+        </w:rPr>
+        <w:t>.</w:t>
+      </w:r>
+      <w:proofErr w:type="gramStart"/>
+      <w:r>
+        <w:rPr>
+          <w:lang w:val="en-US"/>
+        </w:rPr>
+        <w:t>) :</w:t>
+      </w:r>
+      <w:proofErr w:type="gramEnd"/>
+      <w:r>
+        <w:rPr>
+          <w:lang w:val="en-US"/>
+        </w:rPr>
+        <w:t xml:space="preserve"> (RL : 0,442826979721806, CS: 0,207422327733723, DS: 0,358176850747536)</w:t>
+      </w:r>
+      <w:r>
+        <w:rPr>
+          <w:lang w:val="en-US"/>
+        </w:rPr>
+        <w:br/>
+      </w:r>
+      <w:r>
+        <w:rPr>
+          <w:lang w:val="en-US"/>
+        </w:rPr>
+        <w:t xml:space="preserve">Test </w:t>
+      </w:r>
+      <w:proofErr w:type="spellStart"/>
+      <w:r>
+        <w:rPr>
+          <w:lang w:val="en-US"/>
+        </w:rPr>
+        <w:t>d'image</w:t>
+      </w:r>
+      <w:proofErr w:type="spellEnd"/>
+      <w:r>
+        <w:rPr>
+          <w:lang w:val="en-US"/>
+        </w:rPr>
+        <w:t xml:space="preserve"> Counter Strike (</w:t>
+      </w:r>
+      <w:proofErr w:type="spellStart"/>
+      <w:r>
+        <w:rPr>
+          <w:lang w:val="en-US"/>
+        </w:rPr>
+        <w:t>proba</w:t>
+      </w:r>
+      <w:proofErr w:type="spellEnd"/>
+      <w:r>
+        <w:rPr>
+          <w:lang w:val="en-US"/>
+        </w:rPr>
+        <w:t>.) : (RL : 0,270839072002397, CS: 0,625829728738308, DS: 0,226876934156826)</w:t>
+      </w:r>
+      <w:r>
+        <w:rPr>
+          <w:lang w:val="en-US"/>
+        </w:rPr>
+        <w:br/>
+      </w:r>
+      <w:r>
+        <w:rPr>
+          <w:lang w:val="en-US"/>
+        </w:rPr>
+        <w:t xml:space="preserve">Test </w:t>
+      </w:r>
+      <w:proofErr w:type="spellStart"/>
+      <w:r>
+        <w:rPr>
+          <w:lang w:val="en-US"/>
+        </w:rPr>
+        <w:t>d'image</w:t>
+      </w:r>
+      <w:proofErr w:type="spellEnd"/>
+      <w:r>
+        <w:rPr>
+          <w:lang w:val="en-US"/>
+        </w:rPr>
+        <w:t xml:space="preserve"> Dark Souls (</w:t>
+      </w:r>
+      <w:proofErr w:type="spellStart"/>
+      <w:r>
+        <w:rPr>
+          <w:lang w:val="en-US"/>
+        </w:rPr>
+        <w:t>proba</w:t>
+      </w:r>
+      <w:proofErr w:type="spellEnd"/>
+      <w:r>
+        <w:rPr>
+          <w:lang w:val="en-US"/>
+        </w:rPr>
+        <w:t>.) : (RL : 0,344660255074375, CS: 0,0845100533582362, DS: 0,496637500558014)</w:t>
+      </w:r>
+    </w:p>
+    <w:p>
+      <w:pPr>
+        <w:rPr>
+          <w:lang w:val="en-US"/>
+        </w:rPr>
+      </w:pPr>
     </w:p>
     <w:sectPr>
       <w:pgSz w:w="11906" w:h="16838"/>

</xml_diff>